<commit_message>
Document:acquirment  / plan / design
</commit_message>
<xml_diff>
--- a/iteration1/doc/第二循环项目计划文档.docx
+++ b/iteration1/doc/第二循环项目计划文档.docx
@@ -1,6 +1,6 @@
 
 <file path=word/document.xml><?xml version="1.0" encoding="utf-8"?>
-<w:document xmlns:wpc="http://schemas.microsoft.com/office/word/2010/wordprocessingCanvas" xmlns:mc="http://schemas.openxmlformats.org/markup-compatibility/2006" xmlns:o="urn:schemas-microsoft-com:office:office" xmlns:r="http://schemas.openxmlformats.org/officeDocument/2006/relationships" xmlns:m="http://schemas.openxmlformats.org/officeDocument/2006/math" xmlns:v="urn:schemas-microsoft-com:vml" xmlns:wp14="http://schemas.microsoft.com/office/word/2010/wordprocessingDrawing" xmlns:wp="http://schemas.openxmlformats.org/drawingml/2006/wordprocessingDrawing" xmlns:w="http://schemas.openxmlformats.org/wordprocessingml/2006/main" xmlns:w14="http://schemas.microsoft.com/office/word/2010/wordml" xmlns:w10="urn:schemas-microsoft-com:office:word" xmlns:w15="http://schemas.microsoft.com/office/word/2012/wordml" xmlns:wpg="http://schemas.microsoft.com/office/word/2010/wordprocessingGroup" xmlns:wpi="http://schemas.microsoft.com/office/word/2010/wordprocessingInk" xmlns:wne="http://schemas.microsoft.com/office/word/2006/wordml" xmlns:wps="http://schemas.microsoft.com/office/word/2010/wordprocessingShape" mc:Ignorable="w14 w15 wp14">
+<w:document xmlns:wpc="http://schemas.microsoft.com/office/word/2010/wordprocessingCanvas" xmlns:mc="http://schemas.openxmlformats.org/markup-compatibility/2006" xmlns:o="urn:schemas-microsoft-com:office:office" xmlns:r="http://schemas.openxmlformats.org/officeDocument/2006/relationships" xmlns:m="http://schemas.openxmlformats.org/officeDocument/2006/math" xmlns:v="urn:schemas-microsoft-com:vml" xmlns:wp14="http://schemas.microsoft.com/office/word/2010/wordprocessingDrawing" xmlns:wp="http://schemas.openxmlformats.org/drawingml/2006/wordprocessingDrawing" xmlns:w="http://schemas.openxmlformats.org/wordprocessingml/2006/main" xmlns:w14="http://schemas.microsoft.com/office/word/2010/wordml" xmlns:w10="urn:schemas-microsoft-com:office:word" xmlns:w15="http://schemas.microsoft.com/office/word/2012/wordml" xmlns:wpg="http://schemas.microsoft.com/office/word/2010/wordprocessingGroup" xmlns:wpi="http://schemas.microsoft.com/office/word/2010/wordprocessingInk" xmlns:wne="http://schemas.microsoft.com/office/word/2006/wordml" xmlns:wps="http://schemas.microsoft.com/office/word/2010/wordprocessingShape" xmlns:wpsCustomData="http://www.wps.cn/officeDocument/2013/wpsCustomData" mc:Ignorable="w14 w15 wp14">
   <w:body>
     <w:sdt>
       <w:sdtPr>
@@ -704,8 +704,6 @@
         </w:rPr>
       </w:pPr>
       <w:bookmarkStart w:id="0" w:name="_Toc319085691"/>
-      <w:bookmarkStart w:id="10" w:name="_GoBack"/>
-      <w:bookmarkEnd w:id="10"/>
     </w:p>
     <w:p>
       <w:pPr>
@@ -2675,6 +2673,14 @@
       </w:tblGrid>
       <w:tr>
         <w:tblPrEx>
+          <w:tblBorders>
+            <w:top w:val="single" w:color="auto" w:sz="4" w:space="0"/>
+            <w:left w:val="single" w:color="auto" w:sz="4" w:space="0"/>
+            <w:bottom w:val="single" w:color="auto" w:sz="4" w:space="0"/>
+            <w:right w:val="single" w:color="auto" w:sz="4" w:space="0"/>
+            <w:insideH w:val="single" w:color="auto" w:sz="4" w:space="0"/>
+            <w:insideV w:val="single" w:color="auto" w:sz="4" w:space="0"/>
+          </w:tblBorders>
           <w:tblLayout w:type="fixed"/>
           <w:tblCellMar>
             <w:top w:w="0" w:type="dxa"/>
@@ -2799,68 +2805,17 @@
           <w:p>
             <w:pPr>
               <w:rPr>
-                <w:rFonts w:hint="eastAsia"/>
-              </w:rPr>
-            </w:pPr>
-          </w:p>
-        </w:tc>
-      </w:tr>
-      <w:tr>
-        <w:tblPrEx>
-          <w:tblLayout w:type="fixed"/>
-          <w:tblCellMar>
-            <w:top w:w="0" w:type="dxa"/>
-            <w:left w:w="108" w:type="dxa"/>
-            <w:bottom w:w="0" w:type="dxa"/>
-            <w:right w:w="108" w:type="dxa"/>
-          </w:tblCellMar>
-        </w:tblPrEx>
-        <w:tc>
-          <w:tcPr>
-            <w:tcW w:w="2765" w:type="dxa"/>
-          </w:tcPr>
-          <w:p>
-            <w:pPr>
-              <w:rPr>
-                <w:rFonts w:hint="eastAsia"/>
-              </w:rPr>
-            </w:pPr>
-            <w:r>
-              <w:rPr>
-                <w:rFonts w:hint="eastAsia"/>
+                <w:rFonts w:hint="eastAsia" w:eastAsiaTheme="minorEastAsia"/>
+                <w:lang w:val="en-US" w:eastAsia="zh-CN"/>
+              </w:rPr>
+            </w:pPr>
+            <w:r>
+              <w:rPr>
+                <w:rFonts w:hint="eastAsia"/>
+                <w:lang w:val="en-US" w:eastAsia="zh-CN"/>
               </w:rPr>
               <w:t>2</w:t>
             </w:r>
-          </w:p>
-        </w:tc>
-        <w:tc>
-          <w:tcPr>
-            <w:tcW w:w="2765" w:type="dxa"/>
-          </w:tcPr>
-          <w:p>
-            <w:pPr>
-              <w:rPr>
-                <w:rFonts w:hint="eastAsia"/>
-              </w:rPr>
-            </w:pPr>
-            <w:r>
-              <w:rPr>
-                <w:rFonts w:hint="eastAsia"/>
-              </w:rPr>
-              <w:t>4人日</w:t>
-            </w:r>
-          </w:p>
-        </w:tc>
-        <w:tc>
-          <w:tcPr>
-            <w:tcW w:w="2766" w:type="dxa"/>
-          </w:tcPr>
-          <w:p>
-            <w:pPr>
-              <w:rPr>
-                <w:rFonts w:hint="eastAsia"/>
-              </w:rPr>
-            </w:pPr>
           </w:p>
         </w:tc>
       </w:tr>
@@ -2896,7 +2851,7 @@
               <w:rPr>
                 <w:rFonts w:hint="eastAsia"/>
               </w:rPr>
-              <w:t>3</w:t>
+              <w:t>2</w:t>
             </w:r>
           </w:p>
         </w:tc>
@@ -2925,9 +2880,17 @@
           <w:p>
             <w:pPr>
               <w:rPr>
-                <w:rFonts w:hint="eastAsia"/>
-              </w:rPr>
-            </w:pPr>
+                <w:rFonts w:hint="eastAsia" w:eastAsiaTheme="minorEastAsia"/>
+                <w:lang w:val="en-US" w:eastAsia="zh-CN"/>
+              </w:rPr>
+            </w:pPr>
+            <w:r>
+              <w:rPr>
+                <w:rFonts w:hint="eastAsia"/>
+                <w:lang w:val="en-US" w:eastAsia="zh-CN"/>
+              </w:rPr>
+              <w:t>2</w:t>
+            </w:r>
           </w:p>
         </w:tc>
       </w:tr>
@@ -2963,7 +2926,7 @@
               <w:rPr>
                 <w:rFonts w:hint="eastAsia"/>
               </w:rPr>
-              <w:t>4</w:t>
+              <w:t>3</w:t>
             </w:r>
           </w:p>
         </w:tc>
@@ -2992,9 +2955,17 @@
           <w:p>
             <w:pPr>
               <w:rPr>
-                <w:rFonts w:hint="eastAsia"/>
-              </w:rPr>
-            </w:pPr>
+                <w:rFonts w:hint="eastAsia" w:eastAsiaTheme="minorEastAsia"/>
+                <w:lang w:val="en-US" w:eastAsia="zh-CN"/>
+              </w:rPr>
+            </w:pPr>
+            <w:r>
+              <w:rPr>
+                <w:rFonts w:hint="eastAsia"/>
+                <w:lang w:val="en-US" w:eastAsia="zh-CN"/>
+              </w:rPr>
+              <w:t>2</w:t>
+            </w:r>
           </w:p>
         </w:tc>
       </w:tr>
@@ -3030,7 +3001,7 @@
               <w:rPr>
                 <w:rFonts w:hint="eastAsia"/>
               </w:rPr>
-              <w:t>5</w:t>
+              <w:t>4</w:t>
             </w:r>
           </w:p>
         </w:tc>
@@ -3059,9 +3030,17 @@
           <w:p>
             <w:pPr>
               <w:rPr>
-                <w:rFonts w:hint="eastAsia"/>
-              </w:rPr>
-            </w:pPr>
+                <w:rFonts w:hint="eastAsia" w:eastAsiaTheme="minorEastAsia"/>
+                <w:lang w:val="en-US" w:eastAsia="zh-CN"/>
+              </w:rPr>
+            </w:pPr>
+            <w:r>
+              <w:rPr>
+                <w:rFonts w:hint="eastAsia"/>
+                <w:lang w:val="en-US" w:eastAsia="zh-CN"/>
+              </w:rPr>
+              <w:t>2</w:t>
+            </w:r>
           </w:p>
         </w:tc>
       </w:tr>
@@ -3097,7 +3076,7 @@
               <w:rPr>
                 <w:rFonts w:hint="eastAsia"/>
               </w:rPr>
-              <w:t>6</w:t>
+              <w:t>5</w:t>
             </w:r>
           </w:p>
         </w:tc>
@@ -3115,7 +3094,7 @@
               <w:rPr>
                 <w:rFonts w:hint="eastAsia"/>
               </w:rPr>
-              <w:t>8人日</w:t>
+              <w:t>4人日</w:t>
             </w:r>
           </w:p>
         </w:tc>
@@ -3126,9 +3105,17 @@
           <w:p>
             <w:pPr>
               <w:rPr>
-                <w:rFonts w:hint="eastAsia"/>
-              </w:rPr>
-            </w:pPr>
+                <w:rFonts w:hint="eastAsia" w:eastAsiaTheme="minorEastAsia"/>
+                <w:lang w:val="en-US" w:eastAsia="zh-CN"/>
+              </w:rPr>
+            </w:pPr>
+            <w:r>
+              <w:rPr>
+                <w:rFonts w:hint="eastAsia"/>
+                <w:lang w:val="en-US" w:eastAsia="zh-CN"/>
+              </w:rPr>
+              <w:t>2</w:t>
+            </w:r>
           </w:p>
         </w:tc>
       </w:tr>
@@ -3164,7 +3151,7 @@
               <w:rPr>
                 <w:rFonts w:hint="eastAsia"/>
               </w:rPr>
-              <w:t>7</w:t>
+              <w:t>6</w:t>
             </w:r>
           </w:p>
         </w:tc>
@@ -3182,7 +3169,7 @@
               <w:rPr>
                 <w:rFonts w:hint="eastAsia"/>
               </w:rPr>
-              <w:t>32人日</w:t>
+              <w:t>8人日</w:t>
             </w:r>
           </w:p>
         </w:tc>
@@ -3193,9 +3180,17 @@
           <w:p>
             <w:pPr>
               <w:rPr>
-                <w:rFonts w:hint="eastAsia"/>
-              </w:rPr>
-            </w:pPr>
+                <w:rFonts w:hint="eastAsia" w:eastAsiaTheme="minorEastAsia"/>
+                <w:lang w:val="en-US" w:eastAsia="zh-CN"/>
+              </w:rPr>
+            </w:pPr>
+            <w:r>
+              <w:rPr>
+                <w:rFonts w:hint="eastAsia"/>
+                <w:lang w:val="en-US" w:eastAsia="zh-CN"/>
+              </w:rPr>
+              <w:t>6</w:t>
+            </w:r>
           </w:p>
         </w:tc>
       </w:tr>
@@ -3231,6 +3226,81 @@
               <w:rPr>
                 <w:rFonts w:hint="eastAsia"/>
               </w:rPr>
+              <w:t>7</w:t>
+            </w:r>
+          </w:p>
+        </w:tc>
+        <w:tc>
+          <w:tcPr>
+            <w:tcW w:w="2765" w:type="dxa"/>
+          </w:tcPr>
+          <w:p>
+            <w:pPr>
+              <w:rPr>
+                <w:rFonts w:hint="eastAsia"/>
+              </w:rPr>
+            </w:pPr>
+            <w:r>
+              <w:rPr>
+                <w:rFonts w:hint="eastAsia"/>
+              </w:rPr>
+              <w:t>32人日</w:t>
+            </w:r>
+          </w:p>
+        </w:tc>
+        <w:tc>
+          <w:tcPr>
+            <w:tcW w:w="2766" w:type="dxa"/>
+          </w:tcPr>
+          <w:p>
+            <w:pPr>
+              <w:rPr>
+                <w:rFonts w:hint="eastAsia" w:eastAsiaTheme="minorEastAsia"/>
+                <w:lang w:val="en-US" w:eastAsia="zh-CN"/>
+              </w:rPr>
+            </w:pPr>
+            <w:r>
+              <w:rPr>
+                <w:rFonts w:hint="eastAsia"/>
+                <w:lang w:val="en-US" w:eastAsia="zh-CN"/>
+              </w:rPr>
+              <w:t>30</w:t>
+            </w:r>
+          </w:p>
+        </w:tc>
+      </w:tr>
+      <w:tr>
+        <w:tblPrEx>
+          <w:tblBorders>
+            <w:top w:val="single" w:color="auto" w:sz="4" w:space="0"/>
+            <w:left w:val="single" w:color="auto" w:sz="4" w:space="0"/>
+            <w:bottom w:val="single" w:color="auto" w:sz="4" w:space="0"/>
+            <w:right w:val="single" w:color="auto" w:sz="4" w:space="0"/>
+            <w:insideH w:val="single" w:color="auto" w:sz="4" w:space="0"/>
+            <w:insideV w:val="single" w:color="auto" w:sz="4" w:space="0"/>
+          </w:tblBorders>
+          <w:tblLayout w:type="fixed"/>
+          <w:tblCellMar>
+            <w:top w:w="0" w:type="dxa"/>
+            <w:left w:w="108" w:type="dxa"/>
+            <w:bottom w:w="0" w:type="dxa"/>
+            <w:right w:w="108" w:type="dxa"/>
+          </w:tblCellMar>
+        </w:tblPrEx>
+        <w:tc>
+          <w:tcPr>
+            <w:tcW w:w="2765" w:type="dxa"/>
+          </w:tcPr>
+          <w:p>
+            <w:pPr>
+              <w:rPr>
+                <w:rFonts w:hint="eastAsia"/>
+              </w:rPr>
+            </w:pPr>
+            <w:r>
+              <w:rPr>
+                <w:rFonts w:hint="eastAsia"/>
+              </w:rPr>
               <w:t>8</w:t>
             </w:r>
           </w:p>
@@ -3260,9 +3330,19 @@
           <w:p>
             <w:pPr>
               <w:rPr>
-                <w:rFonts w:hint="eastAsia"/>
-              </w:rPr>
-            </w:pPr>
+                <w:rFonts w:hint="eastAsia" w:eastAsiaTheme="minorEastAsia"/>
+                <w:lang w:val="en-US" w:eastAsia="zh-CN"/>
+              </w:rPr>
+            </w:pPr>
+            <w:r>
+              <w:rPr>
+                <w:rFonts w:hint="eastAsia"/>
+                <w:lang w:val="en-US" w:eastAsia="zh-CN"/>
+              </w:rPr>
+              <w:t>8</w:t>
+            </w:r>
+            <w:bookmarkStart w:id="10" w:name="_GoBack"/>
+            <w:bookmarkEnd w:id="10"/>
           </w:p>
         </w:tc>
       </w:tr>
@@ -3309,6 +3389,7 @@
       <w:pPr>
         <w:pStyle w:val="18"/>
         <w:numPr>
+          <w:ilvl w:val="0"/>
           <w:numId w:val="0"/>
         </w:numPr>
         <w:rPr>
@@ -5247,6 +5328,95 @@
 
 <file path=word/numbering.xml><?xml version="1.0" encoding="utf-8"?>
 <w:numbering xmlns:wpc="http://schemas.microsoft.com/office/word/2010/wordprocessingCanvas" xmlns:mc="http://schemas.openxmlformats.org/markup-compatibility/2006" xmlns:o="urn:schemas-microsoft-com:office:office" xmlns:r="http://schemas.openxmlformats.org/officeDocument/2006/relationships" xmlns:m="http://schemas.openxmlformats.org/officeDocument/2006/math" xmlns:v="urn:schemas-microsoft-com:vml" xmlns:wp14="http://schemas.microsoft.com/office/word/2010/wordprocessingDrawing" xmlns:wp="http://schemas.openxmlformats.org/drawingml/2006/wordprocessingDrawing" xmlns:w10="urn:schemas-microsoft-com:office:word" xmlns:w="http://schemas.openxmlformats.org/wordprocessingml/2006/main" xmlns:w14="http://schemas.microsoft.com/office/word/2010/wordml" xmlns:wpg="http://schemas.microsoft.com/office/word/2010/wordprocessingGroup" xmlns:wpi="http://schemas.microsoft.com/office/word/2010/wordprocessingInk" xmlns:wne="http://schemas.microsoft.com/office/word/2006/wordml" xmlns:wps="http://schemas.microsoft.com/office/word/2010/wordprocessingShape" mc:Ignorable="w14 wp14">
+  <w:abstractNum w:abstractNumId="935484306">
+    <w:nsid w:val="37C25B92"/>
+    <w:multiLevelType w:val="multilevel"/>
+    <w:tmpl w:val="37C25B92"/>
+    <w:lvl w:ilvl="0" w:tentative="1">
+      <w:start w:val="1"/>
+      <w:numFmt w:val="decimalEnclosedCircle"/>
+      <w:lvlText w:val="%1"/>
+      <w:lvlJc w:val="left"/>
+      <w:pPr>
+        <w:ind w:left="1080" w:hanging="360"/>
+      </w:pPr>
+      <w:rPr>
+        <w:rFonts w:hint="eastAsia"/>
+      </w:rPr>
+    </w:lvl>
+    <w:lvl w:ilvl="1" w:tentative="1">
+      <w:start w:val="1"/>
+      <w:numFmt w:val="lowerLetter"/>
+      <w:lvlText w:val="%2)"/>
+      <w:lvlJc w:val="left"/>
+      <w:pPr>
+        <w:ind w:left="1680" w:hanging="480"/>
+      </w:pPr>
+    </w:lvl>
+    <w:lvl w:ilvl="2" w:tentative="1">
+      <w:start w:val="1"/>
+      <w:numFmt w:val="lowerRoman"/>
+      <w:lvlText w:val="%3."/>
+      <w:lvlJc w:val="right"/>
+      <w:pPr>
+        <w:ind w:left="2160" w:hanging="480"/>
+      </w:pPr>
+    </w:lvl>
+    <w:lvl w:ilvl="3" w:tentative="1">
+      <w:start w:val="1"/>
+      <w:numFmt w:val="decimal"/>
+      <w:lvlText w:val="%4."/>
+      <w:lvlJc w:val="left"/>
+      <w:pPr>
+        <w:ind w:left="2640" w:hanging="480"/>
+      </w:pPr>
+    </w:lvl>
+    <w:lvl w:ilvl="4" w:tentative="1">
+      <w:start w:val="1"/>
+      <w:numFmt w:val="lowerLetter"/>
+      <w:lvlText w:val="%5)"/>
+      <w:lvlJc w:val="left"/>
+      <w:pPr>
+        <w:ind w:left="3120" w:hanging="480"/>
+      </w:pPr>
+    </w:lvl>
+    <w:lvl w:ilvl="5" w:tentative="1">
+      <w:start w:val="1"/>
+      <w:numFmt w:val="lowerRoman"/>
+      <w:lvlText w:val="%6."/>
+      <w:lvlJc w:val="right"/>
+      <w:pPr>
+        <w:ind w:left="3600" w:hanging="480"/>
+      </w:pPr>
+    </w:lvl>
+    <w:lvl w:ilvl="6" w:tentative="1">
+      <w:start w:val="1"/>
+      <w:numFmt w:val="decimal"/>
+      <w:lvlText w:val="%7."/>
+      <w:lvlJc w:val="left"/>
+      <w:pPr>
+        <w:ind w:left="4080" w:hanging="480"/>
+      </w:pPr>
+    </w:lvl>
+    <w:lvl w:ilvl="7" w:tentative="1">
+      <w:start w:val="1"/>
+      <w:numFmt w:val="lowerLetter"/>
+      <w:lvlText w:val="%8)"/>
+      <w:lvlJc w:val="left"/>
+      <w:pPr>
+        <w:ind w:left="4560" w:hanging="480"/>
+      </w:pPr>
+    </w:lvl>
+    <w:lvl w:ilvl="8" w:tentative="1">
+      <w:start w:val="1"/>
+      <w:numFmt w:val="lowerRoman"/>
+      <w:lvlText w:val="%9."/>
+      <w:lvlJc w:val="right"/>
+      <w:pPr>
+        <w:ind w:left="5040" w:hanging="480"/>
+      </w:pPr>
+    </w:lvl>
+  </w:abstractNum>
   <w:abstractNum w:abstractNumId="437065015">
     <w:nsid w:val="1A0D1537"/>
     <w:multiLevelType w:val="multilevel"/>
@@ -5333,95 +5503,6 @@
       <w:lvlJc w:val="right"/>
       <w:pPr>
         <w:ind w:left="4320" w:hanging="480"/>
-      </w:pPr>
-    </w:lvl>
-  </w:abstractNum>
-  <w:abstractNum w:abstractNumId="935484306">
-    <w:nsid w:val="37C25B92"/>
-    <w:multiLevelType w:val="multilevel"/>
-    <w:tmpl w:val="37C25B92"/>
-    <w:lvl w:ilvl="0" w:tentative="1">
-      <w:start w:val="1"/>
-      <w:numFmt w:val="decimalEnclosedCircle"/>
-      <w:lvlText w:val="%1"/>
-      <w:lvlJc w:val="left"/>
-      <w:pPr>
-        <w:ind w:left="1080" w:hanging="360"/>
-      </w:pPr>
-      <w:rPr>
-        <w:rFonts w:hint="eastAsia"/>
-      </w:rPr>
-    </w:lvl>
-    <w:lvl w:ilvl="1" w:tentative="1">
-      <w:start w:val="1"/>
-      <w:numFmt w:val="lowerLetter"/>
-      <w:lvlText w:val="%2)"/>
-      <w:lvlJc w:val="left"/>
-      <w:pPr>
-        <w:ind w:left="1680" w:hanging="480"/>
-      </w:pPr>
-    </w:lvl>
-    <w:lvl w:ilvl="2" w:tentative="1">
-      <w:start w:val="1"/>
-      <w:numFmt w:val="lowerRoman"/>
-      <w:lvlText w:val="%3."/>
-      <w:lvlJc w:val="right"/>
-      <w:pPr>
-        <w:ind w:left="2160" w:hanging="480"/>
-      </w:pPr>
-    </w:lvl>
-    <w:lvl w:ilvl="3" w:tentative="1">
-      <w:start w:val="1"/>
-      <w:numFmt w:val="decimal"/>
-      <w:lvlText w:val="%4."/>
-      <w:lvlJc w:val="left"/>
-      <w:pPr>
-        <w:ind w:left="2640" w:hanging="480"/>
-      </w:pPr>
-    </w:lvl>
-    <w:lvl w:ilvl="4" w:tentative="1">
-      <w:start w:val="1"/>
-      <w:numFmt w:val="lowerLetter"/>
-      <w:lvlText w:val="%5)"/>
-      <w:lvlJc w:val="left"/>
-      <w:pPr>
-        <w:ind w:left="3120" w:hanging="480"/>
-      </w:pPr>
-    </w:lvl>
-    <w:lvl w:ilvl="5" w:tentative="1">
-      <w:start w:val="1"/>
-      <w:numFmt w:val="lowerRoman"/>
-      <w:lvlText w:val="%6."/>
-      <w:lvlJc w:val="right"/>
-      <w:pPr>
-        <w:ind w:left="3600" w:hanging="480"/>
-      </w:pPr>
-    </w:lvl>
-    <w:lvl w:ilvl="6" w:tentative="1">
-      <w:start w:val="1"/>
-      <w:numFmt w:val="decimal"/>
-      <w:lvlText w:val="%7."/>
-      <w:lvlJc w:val="left"/>
-      <w:pPr>
-        <w:ind w:left="4080" w:hanging="480"/>
-      </w:pPr>
-    </w:lvl>
-    <w:lvl w:ilvl="7" w:tentative="1">
-      <w:start w:val="1"/>
-      <w:numFmt w:val="lowerLetter"/>
-      <w:lvlText w:val="%8)"/>
-      <w:lvlJc w:val="left"/>
-      <w:pPr>
-        <w:ind w:left="4560" w:hanging="480"/>
-      </w:pPr>
-    </w:lvl>
-    <w:lvl w:ilvl="8" w:tentative="1">
-      <w:start w:val="1"/>
-      <w:numFmt w:val="lowerRoman"/>
-      <w:lvlText w:val="%9."/>
-      <w:lvlJc w:val="right"/>
-      <w:pPr>
-        <w:ind w:left="5040" w:hanging="480"/>
       </w:pPr>
     </w:lvl>
   </w:abstractNum>
@@ -5639,7 +5720,7 @@
     <w:lsdException w:uiPriority="99" w:name="HTML Sample"/>
     <w:lsdException w:uiPriority="99" w:name="HTML Typewriter"/>
     <w:lsdException w:uiPriority="99" w:name="HTML Variable"/>
-    <w:lsdException w:uiPriority="99" w:semiHidden="0" w:name="Normal Table"/>
+    <w:lsdException w:qFormat="1" w:uiPriority="99" w:semiHidden="0" w:name="Normal Table"/>
     <w:lsdException w:uiPriority="99" w:name="annotation subject"/>
     <w:lsdException w:uiPriority="99" w:name="Table Simple 1"/>
     <w:lsdException w:uiPriority="99" w:name="Table Simple 2"/>
@@ -5684,7 +5765,7 @@
     <w:lsdException w:uiPriority="99" w:name="Table Web 2"/>
     <w:lsdException w:uiPriority="99" w:name="Table Web 3"/>
     <w:lsdException w:qFormat="1" w:uiPriority="99" w:semiHidden="0" w:name="Balloon Text"/>
-    <w:lsdException w:unhideWhenUsed="0" w:uiPriority="59" w:semiHidden="0" w:name="Table Grid"/>
+    <w:lsdException w:qFormat="1" w:unhideWhenUsed="0" w:uiPriority="59" w:semiHidden="0" w:name="Table Grid"/>
     <w:lsdException w:uiPriority="99" w:name="Table Theme"/>
     <w:lsdException w:unhideWhenUsed="0" w:uiPriority="60" w:semiHidden="0" w:name="Light Shading"/>
     <w:lsdException w:unhideWhenUsed="0" w:uiPriority="61" w:semiHidden="0" w:name="Light List"/>
@@ -5867,6 +5948,7 @@
   <w:style w:type="table" w:default="1" w:styleId="15">
     <w:name w:val="Normal Table"/>
     <w:unhideWhenUsed/>
+    <w:qFormat/>
     <w:uiPriority w:val="99"/>
     <w:tblPr>
       <w:tblLayout w:type="fixed"/>
@@ -6038,6 +6120,7 @@
   <w:style w:type="table" w:styleId="16">
     <w:name w:val="Table Grid"/>
     <w:basedOn w:val="15"/>
+    <w:qFormat/>
     <w:uiPriority w:val="59"/>
     <w:tblPr>
       <w:tblBorders>
@@ -6061,6 +6144,7 @@
     <w:name w:val="标题 1字符"/>
     <w:basedOn w:val="14"/>
     <w:link w:val="2"/>
+    <w:qFormat/>
     <w:uiPriority w:val="9"/>
     <w:rPr>
       <w:b/>
@@ -6146,7 +6230,7 @@
 </file>
 
 <file path=word/glossary/document.xml><?xml version="1.0" encoding="utf-8"?>
-<w:glossaryDocument xmlns:wpc="http://schemas.microsoft.com/office/word/2010/wordprocessingCanvas" xmlns:mc="http://schemas.openxmlformats.org/markup-compatibility/2006" xmlns:o="urn:schemas-microsoft-com:office:office" xmlns:r="http://schemas.openxmlformats.org/officeDocument/2006/relationships" xmlns:m="http://schemas.openxmlformats.org/officeDocument/2006/math" xmlns:v="urn:schemas-microsoft-com:vml" xmlns:wp14="http://schemas.microsoft.com/office/word/2010/wordprocessingDrawing" xmlns:wp="http://schemas.openxmlformats.org/drawingml/2006/wordprocessingDrawing" xmlns:w="http://schemas.openxmlformats.org/wordprocessingml/2006/main" xmlns:w14="http://schemas.microsoft.com/office/word/2010/wordml" xmlns:w10="urn:schemas-microsoft-com:office:word" xmlns:w15="http://schemas.microsoft.com/office/word/2012/wordml" xmlns:wpg="http://schemas.microsoft.com/office/word/2010/wordprocessingGroup" xmlns:wpi="http://schemas.microsoft.com/office/word/2010/wordprocessingInk" xmlns:wne="http://schemas.microsoft.com/office/word/2006/wordml" xmlns:wps="http://schemas.microsoft.com/office/word/2010/wordprocessingShape" mc:Ignorable="w14 w15 wp14">
+<w:glossaryDocument xmlns:wpc="http://schemas.microsoft.com/office/word/2010/wordprocessingCanvas" xmlns:mc="http://schemas.openxmlformats.org/markup-compatibility/2006" xmlns:o="urn:schemas-microsoft-com:office:office" xmlns:r="http://schemas.openxmlformats.org/officeDocument/2006/relationships" xmlns:m="http://schemas.openxmlformats.org/officeDocument/2006/math" xmlns:v="urn:schemas-microsoft-com:vml" xmlns:wp14="http://schemas.microsoft.com/office/word/2010/wordprocessingDrawing" xmlns:wp="http://schemas.openxmlformats.org/drawingml/2006/wordprocessingDrawing" xmlns:w="http://schemas.openxmlformats.org/wordprocessingml/2006/main" xmlns:w14="http://schemas.microsoft.com/office/word/2010/wordml" xmlns:w10="urn:schemas-microsoft-com:office:word" xmlns:w15="http://schemas.microsoft.com/office/word/2012/wordml" xmlns:wpg="http://schemas.microsoft.com/office/word/2010/wordprocessingGroup" xmlns:wpi="http://schemas.microsoft.com/office/word/2010/wordprocessingInk" xmlns:wne="http://schemas.microsoft.com/office/word/2006/wordml" xmlns:wps="http://schemas.microsoft.com/office/word/2010/wordprocessingShape" xmlns:wpsCustomData="http://www.wps.cn/officeDocument/2013/wpsCustomData" mc:Ignorable="w14 w15 wp14">
   <w:docParts>
     <w:docPart>
       <w:docPartPr>
@@ -6292,6 +6376,20 @@
   <w:font w:name="Cambria">
     <w:panose1 w:val="02040503050406030204"/>
     <w:charset w:val="00"/>
+    <w:family w:val="roman"/>
+    <w:pitch w:val="default"/>
+    <w:sig w:usb0="E00002FF" w:usb1="400004FF" w:usb2="00000000" w:usb3="00000000" w:csb0="2000019F" w:csb1="00000000"/>
+  </w:font>
+  <w:font w:name="Calibri">
+    <w:panose1 w:val="020F0502020204030204"/>
+    <w:charset w:val="00"/>
+    <w:family w:val="swiss"/>
+    <w:pitch w:val="default"/>
+    <w:sig w:usb0="E00002FF" w:usb1="4000ACFF" w:usb2="00000001" w:usb3="00000000" w:csb0="2000019F" w:csb1="00000000"/>
+  </w:font>
+  <w:font w:name="Cambria">
+    <w:panose1 w:val="02040503050406030204"/>
+    <w:charset w:val="00"/>
     <w:family w:val="modern"/>
     <w:pitch w:val="default"/>
     <w:sig w:usb0="E00002FF" w:usb1="400004FF" w:usb2="00000000" w:usb3="00000000" w:csb0="2000019F" w:csb1="00000000"/>
@@ -6339,7 +6437,7 @@
     <w:sig w:usb0="E00002FF" w:usb1="4000ACFF" w:usb2="00000001" w:usb3="00000000" w:csb0="2000019F" w:csb1="00000000"/>
   </w:font>
   <w:font w:name="Heiti SC Light">
-    <w:altName w:val="UnZialish"/>
+    <w:altName w:val="Microsoft YaHei UI Light"/>
     <w:panose1 w:val="02000000000000000000"/>
     <w:charset w:val="50"/>
     <w:family w:val="auto"/>
@@ -6354,11 +6452,26 @@
     <w:sig w:usb0="E0002EFF" w:usb1="C0007843" w:usb2="00000009" w:usb3="00000000" w:csb0="400001FF" w:csb1="FFFF0000"/>
   </w:font>
   <w:font w:name="UnZialish">
+    <w:altName w:val="Segoe Print"/>
     <w:panose1 w:val="02000605040000020003"/>
     <w:charset w:val="00"/>
     <w:family w:val="auto"/>
     <w:pitch w:val="default"/>
-    <w:sig w:usb0="80000003" w:usb1="00000000" w:usb2="00000000" w:usb3="00000000" w:csb0="00000000" w:csb1="00000000"/>
+    <w:sig w:usb0="00000000" w:usb1="00000000" w:usb2="00000000" w:usb3="00000000" w:csb0="00000000" w:csb1="00000000"/>
+  </w:font>
+  <w:font w:name="Microsoft YaHei UI Light">
+    <w:panose1 w:val="020B0502040204020203"/>
+    <w:charset w:val="00"/>
+    <w:family w:val="auto"/>
+    <w:pitch w:val="default"/>
+    <w:sig w:usb0="A00002BF" w:usb1="28CF0010" w:usb2="00000016" w:usb3="00000000" w:csb0="0004000F" w:csb1="00000000"/>
+  </w:font>
+  <w:font w:name="Segoe Print">
+    <w:panose1 w:val="02000600000000000000"/>
+    <w:charset w:val="00"/>
+    <w:family w:val="auto"/>
+    <w:pitch w:val="default"/>
+    <w:sig w:usb0="0000028F" w:usb1="00000000" w:usb2="00000000" w:usb3="00000000" w:csb0="2000009F" w:csb1="47010000"/>
   </w:font>
 </w:fonts>
 </file>
@@ -6407,7 +6520,7 @@
   </w:docDefaults>
   <w:latentStyles w:count="260" w:defQFormat="0" w:defUnhideWhenUsed="1" w:defSemiHidden="1" w:defUIPriority="99" w:defLockedState="0">
     <w:lsdException w:qFormat="1" w:unhideWhenUsed="0" w:uiPriority="0" w:semiHidden="0" w:name="Normal"/>
-    <w:lsdException w:uiPriority="1" w:semiHidden="0" w:name="Default Paragraph Font"/>
+    <w:lsdException w:qFormat="1" w:uiPriority="1" w:semiHidden="0" w:name="Default Paragraph Font"/>
     <w:lsdException w:uiPriority="99" w:semiHidden="0" w:name="Normal Table"/>
   </w:latentStyles>
   <w:style w:type="paragraph" w:default="1" w:styleId="1">
@@ -6429,6 +6542,7 @@
   <w:style w:type="character" w:default="1" w:styleId="2">
     <w:name w:val="Default Paragraph Font"/>
     <w:unhideWhenUsed/>
+    <w:qFormat/>
     <w:uiPriority w:val="1"/>
   </w:style>
   <w:style w:type="table" w:default="1" w:styleId="3">
@@ -6477,6 +6591,7 @@
   </w:style>
   <w:style w:type="paragraph" w:customStyle="1" w:styleId="6">
     <w:name w:val="246C61A38F98E54BB86F8BFA2FCD0FBA"/>
+    <w:qFormat/>
     <w:uiPriority w:val="0"/>
     <w:pPr>
       <w:widowControl w:val="0"/>

</xml_diff>